<commit_message>
added terms to glossary -bp
</commit_message>
<xml_diff>
--- a/projects/ProjectReportPart2.docx
+++ b/projects/ProjectReportPart2.docx
@@ -320,6 +320,12 @@
     <w:p/>
     <w:sdt>
       <w:sdtPr>
+        <w:rPr>
+          <w:rFonts w:asciiTheme="minorHAnsi" w:eastAsiaTheme="minorHAnsi" w:hAnsiTheme="minorHAnsi" w:cstheme="minorBidi"/>
+          <w:color w:val="auto"/>
+          <w:sz w:val="22"/>
+          <w:szCs w:val="22"/>
+        </w:rPr>
         <w:id w:val="-1204856093"/>
         <w:docPartObj>
           <w:docPartGallery w:val="Table of Contents"/>
@@ -328,13 +334,9 @@
       </w:sdtPr>
       <w:sdtEndPr>
         <w:rPr>
-          <w:rFonts w:asciiTheme="minorHAnsi" w:eastAsiaTheme="minorHAnsi" w:hAnsiTheme="minorHAnsi" w:cstheme="minorBidi"/>
           <w:b/>
           <w:bCs/>
           <w:noProof/>
-          <w:color w:val="auto"/>
-          <w:sz w:val="22"/>
-          <w:szCs w:val="22"/>
         </w:rPr>
       </w:sdtEndPr>
       <w:sdtContent>
@@ -2729,26 +2731,103 @@
         <w:t xml:space="preserve">Value: </w:t>
       </w:r>
       <w:r>
-        <w:t>This refers to the amount of coins that must be used to buy the card.</w:t>
+        <w:t>This refers to the amount of coins that must be used</w:t>
+      </w:r>
+      <w:bookmarkStart w:id="6" w:name="_GoBack"/>
+      <w:bookmarkEnd w:id="6"/>
+      <w:r>
+        <w:t xml:space="preserve"> to buy the card.</w:t>
+      </w:r>
+    </w:p>
+    <w:p>
+      <w:r>
+        <w:rPr>
+          <w:b/>
+        </w:rPr>
+        <w:t>Play Game:</w:t>
+      </w:r>
+      <w:r>
+        <w:rPr>
+          <w:b/>
+        </w:rPr>
+        <w:t xml:space="preserve"> </w:t>
+      </w:r>
+      <w:r>
+        <w:t>A butt</w:t>
+      </w:r>
+      <w:r>
+        <w:t>on</w:t>
+      </w:r>
+      <w:r>
+        <w:t xml:space="preserve"> that when pressed, will start an instance of the game, or resume one that’s currently in progress.</w:t>
+      </w:r>
+    </w:p>
+    <w:p>
+      <w:r>
+        <w:rPr>
+          <w:b/>
+        </w:rPr>
+        <w:t>Play Card:</w:t>
+      </w:r>
+      <w:r>
+        <w:rPr>
+          <w:b/>
+        </w:rPr>
+        <w:t xml:space="preserve"> </w:t>
+      </w:r>
+      <w:r>
+        <w:t>When a player plays a card, they gain whatever actions or money the card is worth, and place the card in the trash pile.</w:t>
+      </w:r>
+    </w:p>
+    <w:p>
+      <w:r>
+        <w:rPr>
+          <w:b/>
+        </w:rPr>
+        <w:t>Buy Card:</w:t>
+      </w:r>
+      <w:r>
+        <w:rPr>
+          <w:b/>
+        </w:rPr>
+        <w:t xml:space="preserve"> </w:t>
+      </w:r>
+      <w:r>
+        <w:t>When a player buys a card, they use the amount of coins that the card is worth, and add the card to either their hand, or their discard pile.</w:t>
+      </w:r>
+    </w:p>
+    <w:p>
+      <w:r>
+        <w:rPr>
+          <w:b/>
+        </w:rPr>
+        <w:t>End Turn:</w:t>
+      </w:r>
+      <w:r>
+        <w:rPr>
+          <w:b/>
+        </w:rPr>
+        <w:t xml:space="preserve"> </w:t>
+      </w:r>
+      <w:r>
+        <w:t xml:space="preserve">Players push this button when they don’t have any moves left. This </w:t>
+      </w:r>
+      <w:r>
+        <w:t xml:space="preserve">initiates the next players turn. </w:t>
       </w:r>
     </w:p>
     <w:p/>
     <w:p/>
-    <w:p/>
-    <w:p/>
-    <w:p/>
-    <w:p/>
-    <w:p/>
     <w:p>
       <w:pPr>
         <w:pStyle w:val="Heading1"/>
       </w:pPr>
-      <w:bookmarkStart w:id="6" w:name="_Toc493683566"/>
+      <w:bookmarkStart w:id="7" w:name="_Toc493683566"/>
       <w:r>
         <w:lastRenderedPageBreak/>
         <w:t>System Requirements</w:t>
       </w:r>
-      <w:bookmarkEnd w:id="6"/>
+      <w:bookmarkEnd w:id="7"/>
     </w:p>
     <w:p>
       <w:pPr>
@@ -5588,11 +5667,11 @@
       <w:pPr>
         <w:pStyle w:val="Heading1"/>
       </w:pPr>
-      <w:bookmarkStart w:id="7" w:name="_Toc493683567"/>
+      <w:bookmarkStart w:id="8" w:name="_Toc493683567"/>
       <w:r>
         <w:t>Stakeholders</w:t>
       </w:r>
-      <w:bookmarkEnd w:id="7"/>
+      <w:bookmarkEnd w:id="8"/>
     </w:p>
     <w:p>
       <w:r>
@@ -5628,11 +5707,11 @@
       <w:pPr>
         <w:pStyle w:val="Heading1"/>
       </w:pPr>
-      <w:bookmarkStart w:id="8" w:name="_Toc493683568"/>
+      <w:bookmarkStart w:id="9" w:name="_Toc493683568"/>
       <w:r>
         <w:t>Actors and Goals</w:t>
       </w:r>
-      <w:bookmarkEnd w:id="8"/>
+      <w:bookmarkEnd w:id="9"/>
     </w:p>
     <w:p>
       <w:r>
@@ -5681,12 +5760,12 @@
       <w:pPr>
         <w:pStyle w:val="Heading1"/>
       </w:pPr>
-      <w:bookmarkStart w:id="9" w:name="_Toc493683569"/>
+      <w:bookmarkStart w:id="10" w:name="_Toc493683569"/>
       <w:r>
         <w:lastRenderedPageBreak/>
         <w:t>Casual Use Cases</w:t>
       </w:r>
-      <w:bookmarkEnd w:id="9"/>
+      <w:bookmarkEnd w:id="10"/>
     </w:p>
     <w:p>
       <w:r>
@@ -5866,8 +5945,8 @@
       <w:r>
         <w:tab/>
       </w:r>
-      <w:bookmarkStart w:id="10" w:name="__DdeLink__818_2915995668"/>
-      <w:bookmarkEnd w:id="10"/>
+      <w:bookmarkStart w:id="11" w:name="__DdeLink__818_2915995668"/>
+      <w:bookmarkEnd w:id="11"/>
       <w:r>
         <w:t xml:space="preserve">(optional sub use case, «extend» UC-1: Play Game). </w:t>
       </w:r>
@@ -5975,12 +6054,12 @@
       <w:pPr>
         <w:pStyle w:val="Heading1"/>
       </w:pPr>
-      <w:bookmarkStart w:id="11" w:name="_Toc493683570"/>
+      <w:bookmarkStart w:id="12" w:name="_Toc493683570"/>
       <w:r>
         <w:lastRenderedPageBreak/>
         <w:t>Sequence Diagram</w:t>
       </w:r>
-      <w:bookmarkEnd w:id="11"/>
+      <w:bookmarkEnd w:id="12"/>
     </w:p>
     <w:p>
       <w:r>
@@ -6041,12 +6120,12 @@
       <w:pPr>
         <w:pStyle w:val="Heading1"/>
       </w:pPr>
-      <w:bookmarkStart w:id="12" w:name="_Toc493683571"/>
+      <w:bookmarkStart w:id="13" w:name="_Toc493683571"/>
       <w:r>
         <w:lastRenderedPageBreak/>
         <w:t>Traceability Matrix</w:t>
       </w:r>
-      <w:bookmarkEnd w:id="12"/>
+      <w:bookmarkEnd w:id="13"/>
     </w:p>
     <w:p>
       <w:r>
@@ -6117,13 +6196,13 @@
       <w:pPr>
         <w:pStyle w:val="Heading1"/>
       </w:pPr>
-      <w:bookmarkStart w:id="13" w:name="__DdeLink__1498_2915995668"/>
-      <w:bookmarkStart w:id="14" w:name="_Toc493683572"/>
-      <w:bookmarkEnd w:id="13"/>
+      <w:bookmarkStart w:id="14" w:name="__DdeLink__1498_2915995668"/>
+      <w:bookmarkStart w:id="15" w:name="_Toc493683572"/>
+      <w:bookmarkEnd w:id="14"/>
       <w:r>
         <w:t>Project Management</w:t>
       </w:r>
-      <w:bookmarkEnd w:id="14"/>
+      <w:bookmarkEnd w:id="15"/>
     </w:p>
     <w:p/>
     <w:tbl>
@@ -7782,7 +7861,7 @@
         </w:rPr>
       </w:pPr>
     </w:p>
-    <w:bookmarkStart w:id="15" w:name="_Toc493683573" w:displacedByCustomXml="next"/>
+    <w:bookmarkStart w:id="16" w:name="_Toc493683573" w:displacedByCustomXml="next"/>
     <w:sdt>
       <w:sdtPr>
         <w:rPr>
@@ -7797,7 +7876,6 @@
           <w:docPartUnique/>
         </w:docPartObj>
       </w:sdtPr>
-      <w:sdtEndPr/>
       <w:sdtContent>
         <w:p>
           <w:pPr>
@@ -7806,7 +7884,7 @@
           <w:r>
             <w:t>References</w:t>
           </w:r>
-          <w:bookmarkEnd w:id="15"/>
+          <w:bookmarkEnd w:id="16"/>
         </w:p>
         <w:p>
           <w:pPr>
@@ -7870,10 +7948,7 @@
       </w:sdtContent>
     </w:sdt>
     <w:p/>
-    <w:p>
-      <w:bookmarkStart w:id="16" w:name="_GoBack"/>
-      <w:bookmarkEnd w:id="16"/>
-    </w:p>
+    <w:p/>
     <w:sectPr>
       <w:pgSz w:w="12240" w:h="15840"/>
       <w:pgMar w:top="1440" w:right="1440" w:bottom="1440" w:left="1440" w:header="0" w:footer="0" w:gutter="0"/>
@@ -7970,7 +8045,7 @@
           <w:rPr>
             <w:noProof/>
           </w:rPr>
-          <w:t>19</w:t>
+          <w:t>10</w:t>
         </w:r>
         <w:r>
           <w:rPr>
@@ -9971,7 +10046,7 @@
 </file>
 
 <file path=customXml/itemProps1.xml><?xml version="1.0" encoding="utf-8"?>
-<ds:datastoreItem xmlns:ds="http://schemas.openxmlformats.org/officeDocument/2006/customXml" ds:itemID="{C36ADA8D-9EF0-4623-8A50-C5E9FC631A27}">
+<ds:datastoreItem xmlns:ds="http://schemas.openxmlformats.org/officeDocument/2006/customXml" ds:itemID="{DB867F83-A04A-46BE-9CC6-E786B05149DB}">
   <ds:schemaRefs>
     <ds:schemaRef ds:uri="http://schemas.openxmlformats.org/officeDocument/2006/bibliography"/>
   </ds:schemaRefs>

</xml_diff>

<commit_message>
final version for part 2
</commit_message>
<xml_diff>
--- a/projects/ProjectReportPart2.docx
+++ b/projects/ProjectReportPart2.docx
@@ -250,7 +250,18 @@
         <w:ind w:left="720"/>
       </w:pPr>
       <w:r>
-        <w:t>Project Management, assign tasks, table of content.</w:t>
+        <w:t>Project Management,</w:t>
+      </w:r>
+      <w:r>
+        <w:t xml:space="preserve"> assign tasks, table of content.</w:t>
+      </w:r>
+    </w:p>
+    <w:p>
+      <w:pPr>
+        <w:ind w:left="720"/>
+      </w:pPr>
+      <w:r>
+        <w:t>User Interface Specifications, Preliminary design, User effort estimation.</w:t>
       </w:r>
     </w:p>
     <w:p>
@@ -316,12 +327,14 @@
     <w:p/>
     <w:p/>
     <w:p/>
+    <w:p>
+      <w:bookmarkStart w:id="4" w:name="_GoBack"/>
+      <w:bookmarkEnd w:id="4"/>
+    </w:p>
     <w:p/>
     <w:p/>
     <w:p/>
-    <w:p/>
-    <w:p/>
-    <w:bookmarkStart w:id="4" w:name="_Toc493703707" w:displacedByCustomXml="next"/>
+    <w:bookmarkStart w:id="5" w:name="_Toc493703707" w:displacedByCustomXml="next"/>
     <w:sdt>
       <w:sdtPr>
         <w:rPr>
@@ -336,6 +349,7 @@
           <w:docPartUnique/>
         </w:docPartObj>
       </w:sdtPr>
+      <w:sdtEndPr/>
       <w:sdtContent>
         <w:p>
           <w:pPr>
@@ -344,8 +358,6 @@
           <w:r>
             <w:t>Contents</w:t>
           </w:r>
-          <w:bookmarkStart w:id="5" w:name="_GoBack"/>
-          <w:bookmarkEnd w:id="4"/>
           <w:bookmarkEnd w:id="5"/>
         </w:p>
         <w:p>
@@ -1719,15 +1731,7 @@
         <w:ind w:firstLine="360"/>
       </w:pPr>
       <w:r>
-        <w:t xml:space="preserve">When a player no longer can, or wishes to play more action cards, they may choose to add cards from the supply to their deck.  To buy a card, a player needs at least one buy action, their buy points need to be at least as great as the cost, and the quantity of the card in the supply must be greater than zero.  If the player can buy a </w:t>
-      </w:r>
-      <w:proofErr w:type="gramStart"/>
-      <w:r>
-        <w:t>card</w:t>
-      </w:r>
-      <w:proofErr w:type="gramEnd"/>
-      <w:r>
-        <w:t xml:space="preserve"> they may click on the supply pile and move one copy to their discard pile.  When a player can, or no longer wishes to buy cards, they end their turn.  All cards in the played cards area, or remaining in the player’s hand are moved to the player’s discard pile.  The player draws five new cards and the next turn begins.</w:t>
+        <w:t>When a player no longer can, or wishes to play more action cards, they may choose to add cards from the supply to their deck.  To buy a card, a player needs at least one buy action, their buy points need to be at least as great as the cost, and the quantity of the card in the supply must be greater than zero.  If the player can buy a card they may click on the supply pile and move one copy to their discard pile.  When a player can, or no longer wishes to buy cards, they end their turn.  All cards in the played cards area, or remaining in the player’s hand are moved to the player’s discard pile.  The player draws five new cards and the next turn begins.</w:t>
       </w:r>
     </w:p>
     <w:p>
@@ -1773,31 +1777,7 @@
         <w:ind w:firstLine="360"/>
       </w:pPr>
       <w:r>
-        <w:t xml:space="preserve">A </w:t>
-      </w:r>
-      <w:proofErr w:type="spellStart"/>
-      <w:r>
-        <w:t>Gamelog</w:t>
-      </w:r>
-      <w:proofErr w:type="spellEnd"/>
-      <w:r>
-        <w:t xml:space="preserve"> could be added to the game eventually. This is necessary for multiplayer, but may be helpful for single player as well.  In a multiplayer game, it is important to be able to see what cards were purchased, played, or discarded on other players’ turns.  A solitaire player may wish to examine past games to improve their future play.  If players have access to a </w:t>
-      </w:r>
-      <w:proofErr w:type="spellStart"/>
-      <w:r>
-        <w:t>gamelog</w:t>
-      </w:r>
-      <w:proofErr w:type="spellEnd"/>
-      <w:r>
-        <w:t xml:space="preserve">, it’s possible for them to critically examine games that they finished a long time ago.  However, the potential audience for that is very limited and the </w:t>
-      </w:r>
-      <w:proofErr w:type="spellStart"/>
-      <w:r>
-        <w:t>gamelog</w:t>
-      </w:r>
-      <w:proofErr w:type="spellEnd"/>
-      <w:r>
-        <w:t xml:space="preserve"> should be added after multiplayer capabilities are implemented.</w:t>
+        <w:t>A Gamelog could be added to the game eventually. This is necessary for multiplayer, but may be helpful for single player as well.  In a multiplayer game, it is important to be able to see what cards were purchased, played, or discarded on other players’ turns.  A solitaire player may wish to examine past games to improve their future play.  If players have access to a gamelog, it’s possible for them to critically examine games that they finished a long time ago.  However, the potential audience for that is very limited and the gamelog should be added after multiplayer capabilities are implemented.</w:t>
       </w:r>
     </w:p>
     <w:p>
@@ -4229,22 +4209,13 @@
                 <w:bCs w:val="0"/>
               </w:rPr>
             </w:pPr>
-            <w:proofErr w:type="spellStart"/>
             <w:r>
               <w:rPr>
                 <w:b w:val="0"/>
                 <w:bCs w:val="0"/>
               </w:rPr>
               <w:lastRenderedPageBreak/>
-              <w:t>Req</w:t>
-            </w:r>
-            <w:proofErr w:type="spellEnd"/>
-            <w:r>
-              <w:rPr>
-                <w:b w:val="0"/>
-                <w:bCs w:val="0"/>
-              </w:rPr>
-              <w:t xml:space="preserve"> 6.1</w:t>
+              <w:t>Req 6.1</w:t>
             </w:r>
           </w:p>
         </w:tc>
@@ -4318,21 +4289,12 @@
                 <w:bCs w:val="0"/>
               </w:rPr>
             </w:pPr>
-            <w:proofErr w:type="spellStart"/>
-            <w:r>
-              <w:rPr>
-                <w:b w:val="0"/>
-                <w:bCs w:val="0"/>
-              </w:rPr>
-              <w:t>Req</w:t>
-            </w:r>
-            <w:proofErr w:type="spellEnd"/>
-            <w:r>
-              <w:rPr>
-                <w:b w:val="0"/>
-                <w:bCs w:val="0"/>
-              </w:rPr>
-              <w:t xml:space="preserve"> 6.2</w:t>
+            <w:r>
+              <w:rPr>
+                <w:b w:val="0"/>
+                <w:bCs w:val="0"/>
+              </w:rPr>
+              <w:t>Req 6.2</w:t>
             </w:r>
           </w:p>
         </w:tc>
@@ -5794,23 +5756,7 @@
           <w:sz w:val="24"/>
           <w:szCs w:val="24"/>
         </w:rPr>
-        <w:t xml:space="preserve">Below is </w:t>
-      </w:r>
-      <w:proofErr w:type="gramStart"/>
-      <w:r>
-        <w:rPr>
-          <w:sz w:val="24"/>
-          <w:szCs w:val="24"/>
-        </w:rPr>
-        <w:t>a the</w:t>
-      </w:r>
-      <w:proofErr w:type="gramEnd"/>
-      <w:r>
-        <w:rPr>
-          <w:sz w:val="24"/>
-          <w:szCs w:val="24"/>
-        </w:rPr>
-        <w:t xml:space="preserve"> layout for a potential UI:</w:t>
+        <w:t>Below is a the layout for a potential UI:</w:t>
       </w:r>
     </w:p>
     <w:p>
@@ -5990,15 +5936,7 @@
         </w:sectPr>
       </w:pPr>
       <w:r>
-        <w:t xml:space="preserve">A4: Game Log File – The system can record all the changes to a </w:t>
-      </w:r>
-      <w:proofErr w:type="spellStart"/>
-      <w:r>
-        <w:t>gamestate</w:t>
-      </w:r>
-      <w:proofErr w:type="spellEnd"/>
-      <w:r>
-        <w:t xml:space="preserve"> and a player may choose to export it to an external file.</w:t>
+        <w:t>A4: Game Log File – The system can record all the changes to a gamestate and a player may choose to export it to an external file.</w:t>
       </w:r>
     </w:p>
     <w:p>
@@ -6056,15 +5994,7 @@
     <w:p>
       <w:r>
         <w:tab/>
-        <w:t xml:space="preserve">Derived from </w:t>
-      </w:r>
-      <w:proofErr w:type="spellStart"/>
-      <w:r>
-        <w:t>Reqs</w:t>
-      </w:r>
-      <w:proofErr w:type="spellEnd"/>
-      <w:r>
-        <w:t xml:space="preserve"> 1-7</w:t>
+        <w:t>Derived from Reqs 1-7</w:t>
       </w:r>
     </w:p>
     <w:p>
@@ -6088,15 +6018,7 @@
     <w:p>
       <w:r>
         <w:tab/>
-        <w:t xml:space="preserve">Derived from </w:t>
-      </w:r>
-      <w:proofErr w:type="spellStart"/>
-      <w:r>
-        <w:t>Reqs</w:t>
-      </w:r>
-      <w:proofErr w:type="spellEnd"/>
-      <w:r>
-        <w:t xml:space="preserve"> 3, 7</w:t>
+        <w:t>Derived from Reqs 3, 7</w:t>
       </w:r>
     </w:p>
     <w:p>
@@ -6123,15 +6045,7 @@
     <w:p>
       <w:r>
         <w:tab/>
-        <w:t xml:space="preserve">Derived from </w:t>
-      </w:r>
-      <w:proofErr w:type="spellStart"/>
-      <w:r>
-        <w:t>Req</w:t>
-      </w:r>
-      <w:proofErr w:type="spellEnd"/>
-      <w:r>
-        <w:t xml:space="preserve"> 4</w:t>
+        <w:t>Derived from Req 4</w:t>
       </w:r>
     </w:p>
     <w:p>
@@ -6155,15 +6069,7 @@
     <w:p>
       <w:r>
         <w:tab/>
-        <w:t xml:space="preserve">Derived from </w:t>
-      </w:r>
-      <w:proofErr w:type="spellStart"/>
-      <w:r>
-        <w:t>Reqs</w:t>
-      </w:r>
-      <w:proofErr w:type="spellEnd"/>
-      <w:r>
-        <w:t xml:space="preserve"> 2, 5</w:t>
+        <w:t>Derived from Reqs 2, 5</w:t>
       </w:r>
     </w:p>
     <w:p>
@@ -6191,15 +6097,7 @@
     <w:p>
       <w:r>
         <w:tab/>
-        <w:t xml:space="preserve">Derived from </w:t>
-      </w:r>
-      <w:proofErr w:type="spellStart"/>
-      <w:r>
-        <w:t>Reqs</w:t>
-      </w:r>
-      <w:proofErr w:type="spellEnd"/>
-      <w:r>
-        <w:t xml:space="preserve"> 9, 10</w:t>
+        <w:t>Derived from Reqs 9, 10</w:t>
       </w:r>
     </w:p>
     <w:p>
@@ -6211,29 +6109,13 @@
         <w:t>UC-6: View High Scores</w:t>
       </w:r>
       <w:r>
-        <w:t xml:space="preserve"> – Allows the player to see a list of the best games played.  While there are many possible ways to define best, points/turns </w:t>
-      </w:r>
-      <w:proofErr w:type="gramStart"/>
-      <w:r>
-        <w:t>seems</w:t>
-      </w:r>
-      <w:proofErr w:type="gramEnd"/>
-      <w:r>
-        <w:t xml:space="preserve"> to be a reasonable metric of efficiency.  The high score list may also include other information the player’s name, the date, and the Kingdom Cards used.</w:t>
+        <w:t xml:space="preserve"> – Allows the player to see a list of the best games played.  While there are many possible ways to define best, points/turns seems to be a reasonable metric of efficiency.  The high score list may also include other information the player’s name, the date, and the Kingdom Cards used.</w:t>
       </w:r>
     </w:p>
     <w:p>
       <w:r>
         <w:tab/>
-        <w:t xml:space="preserve">Derived from </w:t>
-      </w:r>
-      <w:proofErr w:type="spellStart"/>
-      <w:r>
-        <w:t>Req</w:t>
-      </w:r>
-      <w:proofErr w:type="spellEnd"/>
-      <w:r>
-        <w:t xml:space="preserve"> 8</w:t>
+        <w:t>Derived from Req 8</w:t>
       </w:r>
     </w:p>
     <w:p>
@@ -6252,15 +6134,7 @@
     <w:p>
       <w:r>
         <w:tab/>
-        <w:t xml:space="preserve">Derived from </w:t>
-      </w:r>
-      <w:proofErr w:type="spellStart"/>
-      <w:r>
-        <w:t>Req</w:t>
-      </w:r>
-      <w:proofErr w:type="spellEnd"/>
-      <w:r>
-        <w:t xml:space="preserve"> 11</w:t>
+        <w:t>Derived from Req 11</w:t>
       </w:r>
     </w:p>
     <w:p>
@@ -6447,15 +6321,7 @@
     </w:p>
     <w:p>
       <w:r>
-        <w:t xml:space="preserve">Above is the traceability matrix for this project.  The play game use case is by far the highest priority.  The next three highest are play card, buy card, and end turn.  These are </w:t>
-      </w:r>
-      <w:proofErr w:type="spellStart"/>
-      <w:r>
-        <w:t>al</w:t>
-      </w:r>
-      <w:proofErr w:type="spellEnd"/>
-      <w:r>
-        <w:t xml:space="preserve"> included in or extend the play game use case.  Play game and its subcases are where the bulk of our effort will be directed early in the project.</w:t>
+        <w:t>Above is the traceability matrix for this project.  The play game use case is by far the highest priority.  The next three highest are play card, buy card, and end turn.  These are al included in or extend the play game use case.  Play game and its subcases are where the bulk of our effort will be directed early in the project.</w:t>
       </w:r>
     </w:p>
     <w:p/>
@@ -7236,23 +7102,7 @@
                 <w:b w:val="0"/>
                 <w:bCs w:val="0"/>
               </w:rPr>
-              <w:t xml:space="preserve">Carlos: Action cards, once a player </w:t>
-            </w:r>
-            <w:proofErr w:type="gramStart"/>
-            <w:r>
-              <w:rPr>
-                <w:b w:val="0"/>
-                <w:bCs w:val="0"/>
-              </w:rPr>
-              <w:t>click</w:t>
-            </w:r>
-            <w:proofErr w:type="gramEnd"/>
-            <w:r>
-              <w:rPr>
-                <w:b w:val="0"/>
-                <w:bCs w:val="0"/>
-              </w:rPr>
-              <w:t xml:space="preserve"> on an action card. Perfect the action (coins, moves, whatever the card value/action says)</w:t>
+              <w:t>Carlos: Action cards, once a player click on an action card. Perfect the action (coins, moves, whatever the card value/action says)</w:t>
             </w:r>
           </w:p>
           <w:p>
@@ -8072,23 +7922,7 @@
                 <w:b w:val="0"/>
                 <w:bCs w:val="0"/>
               </w:rPr>
-              <w:t>Brent: CSS fixes, bugs, and make sure the game works on different browsers (</w:t>
-            </w:r>
-            <w:proofErr w:type="spellStart"/>
-            <w:r>
-              <w:rPr>
-                <w:b w:val="0"/>
-                <w:bCs w:val="0"/>
-              </w:rPr>
-              <w:t>chrome,ie,firefox</w:t>
-            </w:r>
-            <w:proofErr w:type="spellEnd"/>
-            <w:r>
-              <w:rPr>
-                <w:b w:val="0"/>
-                <w:bCs w:val="0"/>
-              </w:rPr>
-              <w:t>).</w:t>
+              <w:t>Brent: CSS fixes, bugs, and make sure the game works on different browsers (chrome,ie,firefox).</w:t>
             </w:r>
           </w:p>
         </w:tc>
@@ -8537,6 +8371,7 @@
           <w:docPartUnique/>
         </w:docPartObj>
       </w:sdtPr>
+      <w:sdtEndPr/>
       <w:sdtContent>
         <w:p>
           <w:pPr>
@@ -8683,6 +8518,7 @@
         <w:docPartUnique/>
       </w:docPartObj>
     </w:sdtPr>
+    <w:sdtEndPr/>
     <w:sdtContent>
       <w:p>
         <w:pPr>
@@ -8703,7 +8539,7 @@
           <w:rPr>
             <w:noProof/>
           </w:rPr>
-          <w:t>1</w:t>
+          <w:t>11</w:t>
         </w:r>
         <w:r>
           <w:fldChar w:fldCharType="end"/>
@@ -8729,6 +8565,7 @@
         <w:docPartUnique/>
       </w:docPartObj>
     </w:sdtPr>
+    <w:sdtEndPr/>
     <w:sdtContent>
       <w:p>
         <w:pPr>
@@ -8749,7 +8586,7 @@
           <w:rPr>
             <w:noProof/>
           </w:rPr>
-          <w:t>23</w:t>
+          <w:t>15</w:t>
         </w:r>
         <w:r>
           <w:fldChar w:fldCharType="end"/>
@@ -11555,7 +11392,7 @@
 </file>
 
 <file path=customXml/itemProps1.xml><?xml version="1.0" encoding="utf-8"?>
-<ds:datastoreItem xmlns:ds="http://schemas.openxmlformats.org/officeDocument/2006/customXml" ds:itemID="{0F050A2F-8F8F-7045-8F1C-579A8B7BF7EA}">
+<ds:datastoreItem xmlns:ds="http://schemas.openxmlformats.org/officeDocument/2006/customXml" ds:itemID="{50F12E07-E6CD-7644-9924-5B6F85D690F7}">
   <ds:schemaRefs>
     <ds:schemaRef ds:uri="http://schemas.openxmlformats.org/officeDocument/2006/bibliography"/>
   </ds:schemaRefs>

</xml_diff>